<commit_message>
added some syntax basics
</commit_message>
<xml_diff>
--- a/ToBeContinued.docx
+++ b/ToBeContinued.docx
@@ -20,90 +20,6 @@
                 <pic:pic xmlns:pic="http://schemas.openxmlformats.org/drawingml/2006/picture">
                   <pic:nvPicPr>
                     <pic:cNvPr id="0" name="Picture 1" descr="C:\Users\sweisfel\Pictures\vlcsnap-2013-06-24-18h52m07s69.png"/>
-                    <pic:cNvPicPr>
-                      <a:picLocks noChangeAspect="1" noChangeArrowheads="1"/>
-                    </pic:cNvPicPr>
-                  </pic:nvPicPr>
-                  <pic:blipFill>
-                    <a:blip r:embed="rId4" cstate="print">
-                      <a:extLst>
-                        <a:ext uri="{28A0092B-C50C-407E-A947-70E740481C1C}">
-                          <a14:useLocalDpi xmlns:a14="http://schemas.microsoft.com/office/drawing/2010/main" val="0"/>
-                        </a:ext>
-                      </a:extLst>
-                    </a:blip>
-                    <a:srcRect/>
-                    <a:stretch>
-                      <a:fillRect/>
-                    </a:stretch>
-                  </pic:blipFill>
-                  <pic:spPr bwMode="auto">
-                    <a:xfrm>
-                      <a:off x="0" y="0"/>
-                      <a:ext cx="5943600" cy="3347085"/>
-                    </a:xfrm>
-                    <a:prstGeom prst="rect">
-                      <a:avLst/>
-                    </a:prstGeom>
-                    <a:noFill/>
-                    <a:ln>
-                      <a:noFill/>
-                    </a:ln>
-                  </pic:spPr>
-                </pic:pic>
-              </a:graphicData>
-            </a:graphic>
-          </wp:inline>
-        </w:drawing>
-      </w:r>
-    </w:p>
-    <w:p/>
-    <w:p>
-      <w:proofErr w:type="spellStart"/>
-      <w:proofErr w:type="gramStart"/>
-      <w:r>
-        <w:t>var</w:t>
-      </w:r>
-      <w:proofErr w:type="spellEnd"/>
-      <w:proofErr w:type="gramEnd"/>
-      <w:r>
-        <w:t xml:space="preserve"> foo = 4 / [];</w:t>
-      </w:r>
-    </w:p>
-    <w:p>
-      <w:proofErr w:type="gramStart"/>
-      <w:r>
-        <w:t>alert(</w:t>
-      </w:r>
-      <w:proofErr w:type="gramEnd"/>
-      <w:r>
-        <w:t>foo);</w:t>
-      </w:r>
-    </w:p>
-    <w:p>
-      <w:r>
-        <w:br w:type="page"/>
-      </w:r>
-    </w:p>
-    <w:p>
-      <w:r>
-        <w:rPr>
-          <w:noProof/>
-        </w:rPr>
-        <w:lastRenderedPageBreak/>
-        <w:drawing>
-          <wp:inline distT="0" distB="0" distL="0" distR="0">
-            <wp:extent cx="5943600" cy="3347085"/>
-            <wp:effectExtent l="0" t="0" r="0" b="5715"/>
-            <wp:docPr id="2" name="Picture 2" descr="C:\Users\sweisfel\Pictures\vlcsnap-2013-06-24-19h03m02s36.png"/>
-            <wp:cNvGraphicFramePr>
-              <a:graphicFrameLocks xmlns:a="http://schemas.openxmlformats.org/drawingml/2006/main" noChangeAspect="1"/>
-            </wp:cNvGraphicFramePr>
-            <a:graphic xmlns:a="http://schemas.openxmlformats.org/drawingml/2006/main">
-              <a:graphicData uri="http://schemas.openxmlformats.org/drawingml/2006/picture">
-                <pic:pic xmlns:pic="http://schemas.openxmlformats.org/drawingml/2006/picture">
-                  <pic:nvPicPr>
-                    <pic:cNvPr id="0" name="Picture 2" descr="C:\Users\sweisfel\Pictures\vlcsnap-2013-06-24-19h03m02s36.png"/>
                     <pic:cNvPicPr>
                       <a:picLocks noChangeAspect="1" noChangeArrowheads="1"/>
                     </pic:cNvPicPr>
@@ -141,6 +57,7 @@
         </w:drawing>
       </w:r>
     </w:p>
+    <w:p/>
     <w:p>
       <w:proofErr w:type="spellStart"/>
       <w:proofErr w:type="gramStart"/>
@@ -150,70 +67,23 @@
       <w:proofErr w:type="spellEnd"/>
       <w:proofErr w:type="gramEnd"/>
       <w:r>
-        <w:t xml:space="preserve"> a = 4 + 4;</w:t>
-      </w:r>
-    </w:p>
-    <w:p>
-      <w:proofErr w:type="spellStart"/>
+        <w:t xml:space="preserve"> foo = 4 / [];</w:t>
+      </w:r>
+    </w:p>
+    <w:p>
       <w:proofErr w:type="gramStart"/>
       <w:r>
-        <w:t>var</w:t>
-      </w:r>
-      <w:proofErr w:type="spellEnd"/>
+        <w:t>alert(</w:t>
+      </w:r>
       <w:proofErr w:type="gramEnd"/>
       <w:r>
-        <w:t xml:space="preserve"> b = 4 + 'a';</w:t>
-      </w:r>
-    </w:p>
-    <w:p>
-      <w:proofErr w:type="spellStart"/>
-      <w:proofErr w:type="gramStart"/>
-      <w:r>
-        <w:t>var</w:t>
-      </w:r>
-      <w:proofErr w:type="spellEnd"/>
-      <w:proofErr w:type="gramEnd"/>
-      <w:r>
-        <w:t xml:space="preserve"> c = 4 + true;</w:t>
-      </w:r>
-    </w:p>
-    <w:p>
-      <w:proofErr w:type="spellStart"/>
-      <w:proofErr w:type="gramStart"/>
-      <w:r>
-        <w:t>var</w:t>
-      </w:r>
-      <w:proofErr w:type="spellEnd"/>
-      <w:proofErr w:type="gramEnd"/>
-      <w:r>
-        <w:t xml:space="preserve"> d = 'a' + 'b';</w:t>
-      </w:r>
-    </w:p>
-    <w:p>
-      <w:proofErr w:type="spellStart"/>
-      <w:proofErr w:type="gramStart"/>
-      <w:r>
-        <w:t>var</w:t>
-      </w:r>
-      <w:proofErr w:type="spellEnd"/>
-      <w:proofErr w:type="gramEnd"/>
-      <w:r>
-        <w:t xml:space="preserve"> e = true + true;</w:t>
-      </w:r>
-    </w:p>
-    <w:p>
-      <w:pPr>
-        <w:rPr>
-          <w:noProof/>
-        </w:rPr>
-      </w:pPr>
-    </w:p>
-    <w:p>
-      <w:pPr>
-        <w:rPr>
-          <w:noProof/>
-        </w:rPr>
-      </w:pPr>
+        <w:t>foo);</w:t>
+      </w:r>
+    </w:p>
+    <w:p>
+      <w:r>
+        <w:br w:type="page"/>
+      </w:r>
     </w:p>
     <w:p>
       <w:r>
@@ -225,7 +95,7 @@
           <wp:inline distT="0" distB="0" distL="0" distR="0">
             <wp:extent cx="5943600" cy="3347085"/>
             <wp:effectExtent l="0" t="0" r="0" b="5715"/>
-            <wp:docPr id="3" name="Picture 3" descr="C:\Users\sweisfel\Pictures\vlcsnap-2013-06-24-19h06m37s147.png"/>
+            <wp:docPr id="2" name="Picture 2" descr="C:\Users\sweisfel\Pictures\vlcsnap-2013-06-24-19h03m02s36.png"/>
             <wp:cNvGraphicFramePr>
               <a:graphicFrameLocks xmlns:a="http://schemas.openxmlformats.org/drawingml/2006/main" noChangeAspect="1"/>
             </wp:cNvGraphicFramePr>
@@ -233,7 +103,7 @@
               <a:graphicData uri="http://schemas.openxmlformats.org/drawingml/2006/picture">
                 <pic:pic xmlns:pic="http://schemas.openxmlformats.org/drawingml/2006/picture">
                   <pic:nvPicPr>
-                    <pic:cNvPr id="0" name="Picture 3" descr="C:\Users\sweisfel\Pictures\vlcsnap-2013-06-24-19h06m37s147.png"/>
+                    <pic:cNvPr id="0" name="Picture 2" descr="C:\Users\sweisfel\Pictures\vlcsnap-2013-06-24-19h03m02s36.png"/>
                     <pic:cNvPicPr>
                       <a:picLocks noChangeAspect="1" noChangeArrowheads="1"/>
                     </pic:cNvPicPr>
@@ -271,6 +141,136 @@
         </w:drawing>
       </w:r>
     </w:p>
+    <w:p>
+      <w:proofErr w:type="spellStart"/>
+      <w:proofErr w:type="gramStart"/>
+      <w:r>
+        <w:t>var</w:t>
+      </w:r>
+      <w:proofErr w:type="spellEnd"/>
+      <w:proofErr w:type="gramEnd"/>
+      <w:r>
+        <w:t xml:space="preserve"> a = 4 + 4;</w:t>
+      </w:r>
+    </w:p>
+    <w:p>
+      <w:proofErr w:type="spellStart"/>
+      <w:proofErr w:type="gramStart"/>
+      <w:r>
+        <w:t>var</w:t>
+      </w:r>
+      <w:proofErr w:type="spellEnd"/>
+      <w:proofErr w:type="gramEnd"/>
+      <w:r>
+        <w:t xml:space="preserve"> b = 4 + 'a';</w:t>
+      </w:r>
+    </w:p>
+    <w:p>
+      <w:proofErr w:type="spellStart"/>
+      <w:proofErr w:type="gramStart"/>
+      <w:r>
+        <w:t>var</w:t>
+      </w:r>
+      <w:proofErr w:type="spellEnd"/>
+      <w:proofErr w:type="gramEnd"/>
+      <w:r>
+        <w:t xml:space="preserve"> c = 4 + true;</w:t>
+      </w:r>
+    </w:p>
+    <w:p>
+      <w:proofErr w:type="spellStart"/>
+      <w:proofErr w:type="gramStart"/>
+      <w:r>
+        <w:t>var</w:t>
+      </w:r>
+      <w:proofErr w:type="spellEnd"/>
+      <w:proofErr w:type="gramEnd"/>
+      <w:r>
+        <w:t xml:space="preserve"> d = 'a' + 'b';</w:t>
+      </w:r>
+    </w:p>
+    <w:p>
+      <w:proofErr w:type="spellStart"/>
+      <w:proofErr w:type="gramStart"/>
+      <w:r>
+        <w:t>var</w:t>
+      </w:r>
+      <w:proofErr w:type="spellEnd"/>
+      <w:proofErr w:type="gramEnd"/>
+      <w:r>
+        <w:t xml:space="preserve"> e = true + true;</w:t>
+      </w:r>
+    </w:p>
+    <w:p>
+      <w:pPr>
+        <w:rPr>
+          <w:noProof/>
+        </w:rPr>
+      </w:pPr>
+    </w:p>
+    <w:p>
+      <w:pPr>
+        <w:rPr>
+          <w:noProof/>
+        </w:rPr>
+      </w:pPr>
+    </w:p>
+    <w:p>
+      <w:r>
+        <w:rPr>
+          <w:noProof/>
+        </w:rPr>
+        <w:lastRenderedPageBreak/>
+        <w:drawing>
+          <wp:inline distT="0" distB="0" distL="0" distR="0">
+            <wp:extent cx="5943600" cy="3347085"/>
+            <wp:effectExtent l="0" t="0" r="0" b="5715"/>
+            <wp:docPr id="3" name="Picture 3" descr="C:\Users\sweisfel\Pictures\vlcsnap-2013-06-24-19h06m37s147.png"/>
+            <wp:cNvGraphicFramePr>
+              <a:graphicFrameLocks xmlns:a="http://schemas.openxmlformats.org/drawingml/2006/main" noChangeAspect="1"/>
+            </wp:cNvGraphicFramePr>
+            <a:graphic xmlns:a="http://schemas.openxmlformats.org/drawingml/2006/main">
+              <a:graphicData uri="http://schemas.openxmlformats.org/drawingml/2006/picture">
+                <pic:pic xmlns:pic="http://schemas.openxmlformats.org/drawingml/2006/picture">
+                  <pic:nvPicPr>
+                    <pic:cNvPr id="0" name="Picture 3" descr="C:\Users\sweisfel\Pictures\vlcsnap-2013-06-24-19h06m37s147.png"/>
+                    <pic:cNvPicPr>
+                      <a:picLocks noChangeAspect="1" noChangeArrowheads="1"/>
+                    </pic:cNvPicPr>
+                  </pic:nvPicPr>
+                  <pic:blipFill>
+                    <a:blip r:embed="rId7" cstate="print">
+                      <a:extLst>
+                        <a:ext uri="{28A0092B-C50C-407E-A947-70E740481C1C}">
+                          <a14:useLocalDpi xmlns:a14="http://schemas.microsoft.com/office/drawing/2010/main" val="0"/>
+                        </a:ext>
+                      </a:extLst>
+                    </a:blip>
+                    <a:srcRect/>
+                    <a:stretch>
+                      <a:fillRect/>
+                    </a:stretch>
+                  </pic:blipFill>
+                  <pic:spPr bwMode="auto">
+                    <a:xfrm>
+                      <a:off x="0" y="0"/>
+                      <a:ext cx="5943600" cy="3347085"/>
+                    </a:xfrm>
+                    <a:prstGeom prst="rect">
+                      <a:avLst/>
+                    </a:prstGeom>
+                    <a:noFill/>
+                    <a:ln>
+                      <a:noFill/>
+                    </a:ln>
+                  </pic:spPr>
+                </pic:pic>
+              </a:graphicData>
+            </a:graphic>
+          </wp:inline>
+        </w:drawing>
+      </w:r>
+    </w:p>
     <w:p/>
     <w:p>
       <w:proofErr w:type="spellStart"/>
@@ -329,14 +329,185 @@
       <w:proofErr w:type="spellEnd"/>
       <w:proofErr w:type="gramEnd"/>
       <w:r>
-        <w:t xml:space="preserve"> e = [] - 3;</w:t>
-      </w:r>
-      <w:r>
-        <w:t xml:space="preserve"> </w:t>
+        <w:t xml:space="preserve"> e = [] - 3; </w:t>
       </w:r>
     </w:p>
     <w:p/>
     <w:p>
+      <w:r>
+        <w:br w:type="page"/>
+      </w:r>
+    </w:p>
+    <w:p>
+      <w:proofErr w:type="spellStart"/>
+      <w:r>
+        <w:lastRenderedPageBreak/>
+        <w:t>TypeScript</w:t>
+      </w:r>
+      <w:proofErr w:type="spellEnd"/>
+      <w:r>
+        <w:t xml:space="preserve"> Syntax basics:</w:t>
+      </w:r>
+    </w:p>
+    <w:p>
+      <w:pPr>
+        <w:pStyle w:val="ListParagraph"/>
+        <w:numPr>
+          <w:ilvl w:val="0"/>
+          <w:numId w:val="1"/>
+        </w:numPr>
+      </w:pPr>
+      <w:r>
+        <w:t xml:space="preserve">Dynamic </w:t>
+      </w:r>
+      <w:proofErr w:type="spellStart"/>
+      <w:r>
+        <w:t>vs</w:t>
+      </w:r>
+      <w:proofErr w:type="spellEnd"/>
+      <w:r>
+        <w:t xml:space="preserve"> Strong Typing</w:t>
+      </w:r>
+    </w:p>
+    <w:p>
+      <w:pPr>
+        <w:pStyle w:val="ListParagraph"/>
+        <w:numPr>
+          <w:ilvl w:val="1"/>
+          <w:numId w:val="1"/>
+        </w:numPr>
+      </w:pPr>
+      <w:r>
+        <w:t>JavaScript is dynamic</w:t>
+      </w:r>
+    </w:p>
+    <w:p>
+      <w:pPr>
+        <w:pStyle w:val="ListParagraph"/>
+        <w:numPr>
+          <w:ilvl w:val="1"/>
+          <w:numId w:val="1"/>
+        </w:numPr>
+      </w:pPr>
+      <w:proofErr w:type="spellStart"/>
+      <w:r>
+        <w:t>var</w:t>
+      </w:r>
+      <w:proofErr w:type="spellEnd"/>
+      <w:r>
+        <w:t xml:space="preserve"> x;</w:t>
+      </w:r>
+    </w:p>
+    <w:p>
+      <w:pPr>
+        <w:pStyle w:val="ListParagraph"/>
+        <w:numPr>
+          <w:ilvl w:val="1"/>
+          <w:numId w:val="1"/>
+        </w:numPr>
+      </w:pPr>
+      <w:r>
+        <w:t>x = “foo”;</w:t>
+      </w:r>
+    </w:p>
+    <w:p>
+      <w:pPr>
+        <w:pStyle w:val="ListParagraph"/>
+        <w:numPr>
+          <w:ilvl w:val="1"/>
+          <w:numId w:val="1"/>
+        </w:numPr>
+      </w:pPr>
+      <w:r>
+        <w:t>I can then change the type of x</w:t>
+      </w:r>
+    </w:p>
+    <w:p>
+      <w:pPr>
+        <w:pStyle w:val="ListParagraph"/>
+        <w:numPr>
+          <w:ilvl w:val="1"/>
+          <w:numId w:val="1"/>
+        </w:numPr>
+      </w:pPr>
+      <w:r>
+        <w:t>x = 4;</w:t>
+      </w:r>
+    </w:p>
+    <w:p>
+      <w:pPr>
+        <w:pStyle w:val="ListParagraph"/>
+        <w:numPr>
+          <w:ilvl w:val="1"/>
+          <w:numId w:val="1"/>
+        </w:numPr>
+      </w:pPr>
+      <w:proofErr w:type="spellStart"/>
+      <w:r>
+        <w:t>TypeScript</w:t>
+      </w:r>
+      <w:proofErr w:type="spellEnd"/>
+      <w:r>
+        <w:t xml:space="preserve"> is strongly typed</w:t>
+      </w:r>
+    </w:p>
+    <w:p>
+      <w:pPr>
+        <w:pStyle w:val="ListParagraph"/>
+        <w:numPr>
+          <w:ilvl w:val="1"/>
+          <w:numId w:val="1"/>
+        </w:numPr>
+      </w:pPr>
+      <w:proofErr w:type="spellStart"/>
+      <w:r>
+        <w:t>var</w:t>
+      </w:r>
+      <w:proofErr w:type="spellEnd"/>
+      <w:r>
+        <w:t xml:space="preserve"> x : string;</w:t>
+      </w:r>
+    </w:p>
+    <w:p>
+      <w:pPr>
+        <w:pStyle w:val="ListParagraph"/>
+        <w:numPr>
+          <w:ilvl w:val="1"/>
+          <w:numId w:val="1"/>
+        </w:numPr>
+      </w:pPr>
+      <w:r>
+        <w:t>now we get a compile error on the second line</w:t>
+      </w:r>
+    </w:p>
+    <w:p>
+      <w:pPr>
+        <w:pStyle w:val="ListParagraph"/>
+        <w:numPr>
+          <w:ilvl w:val="0"/>
+          <w:numId w:val="1"/>
+        </w:numPr>
+      </w:pPr>
+      <w:r>
+        <w:t xml:space="preserve"> Arrow functions</w:t>
+      </w:r>
+    </w:p>
+    <w:p>
+      <w:pPr>
+        <w:pStyle w:val="ListParagraph"/>
+        <w:numPr>
+          <w:ilvl w:val="1"/>
+          <w:numId w:val="1"/>
+        </w:numPr>
+      </w:pPr>
+      <w:proofErr w:type="spellStart"/>
+      <w:r>
+        <w:t>var</w:t>
+      </w:r>
+      <w:proofErr w:type="spellEnd"/>
+      <w:r>
+        <w:t xml:space="preserve"> add = (x: number, y: number) =&gt; { return x + y; }</w:t>
+      </w:r>
       <w:bookmarkStart w:id="0" w:name="_GoBack"/>
       <w:bookmarkEnd w:id="0"/>
     </w:p>
@@ -348,6 +519,127 @@
     </w:sectPr>
   </w:body>
 </w:document>
+</file>
+
+<file path=word/numbering.xml><?xml version="1.0" encoding="utf-8"?>
+<w:numbering xmlns:wpc="http://schemas.microsoft.com/office/word/2010/wordprocessingCanvas" xmlns:mc="http://schemas.openxmlformats.org/markup-compatibility/2006" xmlns:o="urn:schemas-microsoft-com:office:office" xmlns:r="http://schemas.openxmlformats.org/officeDocument/2006/relationships" xmlns:m="http://schemas.openxmlformats.org/officeDocument/2006/math" xmlns:v="urn:schemas-microsoft-com:vml" xmlns:wp14="http://schemas.microsoft.com/office/word/2010/wordprocessingDrawing" xmlns:wp="http://schemas.openxmlformats.org/drawingml/2006/wordprocessingDrawing" xmlns:w10="urn:schemas-microsoft-com:office:word" xmlns:w="http://schemas.openxmlformats.org/wordprocessingml/2006/main" xmlns:w14="http://schemas.microsoft.com/office/word/2010/wordml" xmlns:w15="http://schemas.microsoft.com/office/word/2012/wordml" xmlns:wpg="http://schemas.microsoft.com/office/word/2010/wordprocessingGroup" xmlns:wpi="http://schemas.microsoft.com/office/word/2010/wordprocessingInk" xmlns:wne="http://schemas.microsoft.com/office/word/2006/wordml" xmlns:wps="http://schemas.microsoft.com/office/word/2010/wordprocessingShape" mc:Ignorable="w14 w15 wp14">
+  <w:abstractNum w:abstractNumId="0">
+    <w:nsid w:val="697F6DE5"/>
+    <w:multiLevelType w:val="hybridMultilevel"/>
+    <w:tmpl w:val="64B29A8C"/>
+    <w:lvl w:ilvl="0" w:tplc="04090001">
+      <w:start w:val="1"/>
+      <w:numFmt w:val="bullet"/>
+      <w:lvlText w:val=""/>
+      <w:lvlJc w:val="left"/>
+      <w:pPr>
+        <w:ind w:left="720" w:hanging="360"/>
+      </w:pPr>
+      <w:rPr>
+        <w:rFonts w:ascii="Symbol" w:hAnsi="Symbol" w:hint="default"/>
+      </w:rPr>
+    </w:lvl>
+    <w:lvl w:ilvl="1" w:tplc="04090003">
+      <w:start w:val="1"/>
+      <w:numFmt w:val="bullet"/>
+      <w:lvlText w:val="o"/>
+      <w:lvlJc w:val="left"/>
+      <w:pPr>
+        <w:ind w:left="1440" w:hanging="360"/>
+      </w:pPr>
+      <w:rPr>
+        <w:rFonts w:ascii="Courier New" w:hAnsi="Courier New" w:cs="Courier New" w:hint="default"/>
+      </w:rPr>
+    </w:lvl>
+    <w:lvl w:ilvl="2" w:tplc="04090005" w:tentative="1">
+      <w:start w:val="1"/>
+      <w:numFmt w:val="bullet"/>
+      <w:lvlText w:val=""/>
+      <w:lvlJc w:val="left"/>
+      <w:pPr>
+        <w:ind w:left="2160" w:hanging="360"/>
+      </w:pPr>
+      <w:rPr>
+        <w:rFonts w:ascii="Wingdings" w:hAnsi="Wingdings" w:hint="default"/>
+      </w:rPr>
+    </w:lvl>
+    <w:lvl w:ilvl="3" w:tplc="04090001" w:tentative="1">
+      <w:start w:val="1"/>
+      <w:numFmt w:val="bullet"/>
+      <w:lvlText w:val=""/>
+      <w:lvlJc w:val="left"/>
+      <w:pPr>
+        <w:ind w:left="2880" w:hanging="360"/>
+      </w:pPr>
+      <w:rPr>
+        <w:rFonts w:ascii="Symbol" w:hAnsi="Symbol" w:hint="default"/>
+      </w:rPr>
+    </w:lvl>
+    <w:lvl w:ilvl="4" w:tplc="04090003" w:tentative="1">
+      <w:start w:val="1"/>
+      <w:numFmt w:val="bullet"/>
+      <w:lvlText w:val="o"/>
+      <w:lvlJc w:val="left"/>
+      <w:pPr>
+        <w:ind w:left="3600" w:hanging="360"/>
+      </w:pPr>
+      <w:rPr>
+        <w:rFonts w:ascii="Courier New" w:hAnsi="Courier New" w:cs="Courier New" w:hint="default"/>
+      </w:rPr>
+    </w:lvl>
+    <w:lvl w:ilvl="5" w:tplc="04090005" w:tentative="1">
+      <w:start w:val="1"/>
+      <w:numFmt w:val="bullet"/>
+      <w:lvlText w:val=""/>
+      <w:lvlJc w:val="left"/>
+      <w:pPr>
+        <w:ind w:left="4320" w:hanging="360"/>
+      </w:pPr>
+      <w:rPr>
+        <w:rFonts w:ascii="Wingdings" w:hAnsi="Wingdings" w:hint="default"/>
+      </w:rPr>
+    </w:lvl>
+    <w:lvl w:ilvl="6" w:tplc="04090001" w:tentative="1">
+      <w:start w:val="1"/>
+      <w:numFmt w:val="bullet"/>
+      <w:lvlText w:val=""/>
+      <w:lvlJc w:val="left"/>
+      <w:pPr>
+        <w:ind w:left="5040" w:hanging="360"/>
+      </w:pPr>
+      <w:rPr>
+        <w:rFonts w:ascii="Symbol" w:hAnsi="Symbol" w:hint="default"/>
+      </w:rPr>
+    </w:lvl>
+    <w:lvl w:ilvl="7" w:tplc="04090003" w:tentative="1">
+      <w:start w:val="1"/>
+      <w:numFmt w:val="bullet"/>
+      <w:lvlText w:val="o"/>
+      <w:lvlJc w:val="left"/>
+      <w:pPr>
+        <w:ind w:left="5760" w:hanging="360"/>
+      </w:pPr>
+      <w:rPr>
+        <w:rFonts w:ascii="Courier New" w:hAnsi="Courier New" w:cs="Courier New" w:hint="default"/>
+      </w:rPr>
+    </w:lvl>
+    <w:lvl w:ilvl="8" w:tplc="04090005" w:tentative="1">
+      <w:start w:val="1"/>
+      <w:numFmt w:val="bullet"/>
+      <w:lvlText w:val=""/>
+      <w:lvlJc w:val="left"/>
+      <w:pPr>
+        <w:ind w:left="6480" w:hanging="360"/>
+      </w:pPr>
+      <w:rPr>
+        <w:rFonts w:ascii="Wingdings" w:hAnsi="Wingdings" w:hint="default"/>
+      </w:rPr>
+    </w:lvl>
+  </w:abstractNum>
+  <w:num w:numId="1">
+    <w:abstractNumId w:val="0"/>
+  </w:num>
+</w:numbering>
 </file>
 
 <file path=word/styles.xml><?xml version="1.0" encoding="utf-8"?>
@@ -771,6 +1063,17 @@
     <w:semiHidden/>
     <w:unhideWhenUsed/>
   </w:style>
+  <w:style w:type="paragraph" w:styleId="ListParagraph">
+    <w:name w:val="List Paragraph"/>
+    <w:basedOn w:val="Normal"/>
+    <w:uiPriority w:val="34"/>
+    <w:qFormat/>
+    <w:rsid w:val="00086BCE"/>
+    <w:pPr>
+      <w:ind w:left="720"/>
+      <w:contextualSpacing/>
+    </w:pPr>
+  </w:style>
 </w:styles>
 </file>
 

</xml_diff>